<commit_message>
Change the title of assignment 1.2
</commit_message>
<xml_diff>
--- a/module-1/assignment-2/dperkins_m1_3_BuildingAWebpageExercise.docx
+++ b/module-1/assignment-2/dperkins_m1_3_BuildingAWebpageExercise.docx
@@ -344,8 +344,15 @@
         <w:lastRenderedPageBreak/>
         <w:t xml:space="preserve">GitHub Link: </w:t>
       </w:r>
-    </w:p>
-    <w:p/>
+      <w:hyperlink r:id="rId4" w:history="1">
+        <w:r>
+          <w:rPr>
+            <w:rStyle w:val="Hyperlink"/>
+          </w:rPr>
+          <w:t>https://github.com/donnellperkins/csd-340/tree/main</w:t>
+        </w:r>
+      </w:hyperlink>
+    </w:p>
     <w:p>
       <w:pPr>
         <w:rPr>
@@ -395,85 +402,6 @@
                 <pic:pic xmlns:pic="http://schemas.openxmlformats.org/drawingml/2006/picture">
                   <pic:nvPicPr>
                     <pic:cNvPr id="838833313" name="Picture 1" descr="A screenshot of a computer&#10;&#10;Description automatically generated with low confidence"/>
-                    <pic:cNvPicPr/>
-                  </pic:nvPicPr>
-                  <pic:blipFill>
-                    <a:blip r:embed="rId4" cstate="print">
-                      <a:extLst>
-                        <a:ext uri="{28A0092B-C50C-407E-A947-70E740481C1C}">
-                          <a14:useLocalDpi xmlns:a14="http://schemas.microsoft.com/office/drawing/2010/main" val="0"/>
-                        </a:ext>
-                      </a:extLst>
-                    </a:blip>
-                    <a:stretch>
-                      <a:fillRect/>
-                    </a:stretch>
-                  </pic:blipFill>
-                  <pic:spPr>
-                    <a:xfrm>
-                      <a:off x="0" y="0"/>
-                      <a:ext cx="5943600" cy="1586230"/>
-                    </a:xfrm>
-                    <a:prstGeom prst="rect">
-                      <a:avLst/>
-                    </a:prstGeom>
-                  </pic:spPr>
-                </pic:pic>
-              </a:graphicData>
-            </a:graphic>
-          </wp:inline>
-        </w:drawing>
-      </w:r>
-    </w:p>
-    <w:p>
-      <w:pPr>
-        <w:rPr>
-          <w:b/>
-          <w:bCs/>
-          <w:sz w:val="32"/>
-          <w:szCs w:val="32"/>
-        </w:rPr>
-      </w:pPr>
-      <w:r>
-        <w:rPr>
-          <w:b/>
-          <w:bCs/>
-          <w:sz w:val="32"/>
-          <w:szCs w:val="32"/>
-        </w:rPr>
-        <w:t>Screenshot of Corrections:</w:t>
-      </w:r>
-    </w:p>
-    <w:p>
-      <w:pPr>
-        <w:rPr>
-          <w:b/>
-          <w:bCs/>
-          <w:sz w:val="32"/>
-          <w:szCs w:val="32"/>
-        </w:rPr>
-      </w:pPr>
-      <w:r>
-        <w:rPr>
-          <w:b/>
-          <w:bCs/>
-          <w:noProof/>
-          <w:sz w:val="32"/>
-          <w:szCs w:val="32"/>
-        </w:rPr>
-        <w:drawing>
-          <wp:inline distT="0" distB="0" distL="0" distR="0" wp14:anchorId="5B1B2486" wp14:editId="575FC6EE">
-            <wp:extent cx="5943600" cy="1586230"/>
-            <wp:effectExtent l="0" t="0" r="0" b="1270"/>
-            <wp:docPr id="2097436991" name="Picture 2" descr="A screenshot of a computer&#10;&#10;Description automatically generated with medium confidence"/>
-            <wp:cNvGraphicFramePr>
-              <a:graphicFrameLocks xmlns:a="http://schemas.openxmlformats.org/drawingml/2006/main" noChangeAspect="1"/>
-            </wp:cNvGraphicFramePr>
-            <a:graphic xmlns:a="http://schemas.openxmlformats.org/drawingml/2006/main">
-              <a:graphicData uri="http://schemas.openxmlformats.org/drawingml/2006/picture">
-                <pic:pic xmlns:pic="http://schemas.openxmlformats.org/drawingml/2006/picture">
-                  <pic:nvPicPr>
-                    <pic:cNvPr id="2097436991" name="Picture 2" descr="A screenshot of a computer&#10;&#10;Description automatically generated with medium confidence"/>
                     <pic:cNvPicPr/>
                   </pic:nvPicPr>
                   <pic:blipFill>
@@ -520,6 +448,85 @@
           <w:sz w:val="32"/>
           <w:szCs w:val="32"/>
         </w:rPr>
+        <w:t>Screenshot of Corrections:</w:t>
+      </w:r>
+    </w:p>
+    <w:p>
+      <w:pPr>
+        <w:rPr>
+          <w:b/>
+          <w:bCs/>
+          <w:sz w:val="32"/>
+          <w:szCs w:val="32"/>
+        </w:rPr>
+      </w:pPr>
+      <w:r>
+        <w:rPr>
+          <w:b/>
+          <w:bCs/>
+          <w:noProof/>
+          <w:sz w:val="32"/>
+          <w:szCs w:val="32"/>
+        </w:rPr>
+        <w:drawing>
+          <wp:inline distT="0" distB="0" distL="0" distR="0" wp14:anchorId="5B1B2486" wp14:editId="575FC6EE">
+            <wp:extent cx="5943600" cy="1586230"/>
+            <wp:effectExtent l="0" t="0" r="0" b="1270"/>
+            <wp:docPr id="2097436991" name="Picture 2" descr="A screenshot of a computer&#10;&#10;Description automatically generated with medium confidence"/>
+            <wp:cNvGraphicFramePr>
+              <a:graphicFrameLocks xmlns:a="http://schemas.openxmlformats.org/drawingml/2006/main" noChangeAspect="1"/>
+            </wp:cNvGraphicFramePr>
+            <a:graphic xmlns:a="http://schemas.openxmlformats.org/drawingml/2006/main">
+              <a:graphicData uri="http://schemas.openxmlformats.org/drawingml/2006/picture">
+                <pic:pic xmlns:pic="http://schemas.openxmlformats.org/drawingml/2006/picture">
+                  <pic:nvPicPr>
+                    <pic:cNvPr id="2097436991" name="Picture 2" descr="A screenshot of a computer&#10;&#10;Description automatically generated with medium confidence"/>
+                    <pic:cNvPicPr/>
+                  </pic:nvPicPr>
+                  <pic:blipFill>
+                    <a:blip r:embed="rId6" cstate="print">
+                      <a:extLst>
+                        <a:ext uri="{28A0092B-C50C-407E-A947-70E740481C1C}">
+                          <a14:useLocalDpi xmlns:a14="http://schemas.microsoft.com/office/drawing/2010/main" val="0"/>
+                        </a:ext>
+                      </a:extLst>
+                    </a:blip>
+                    <a:stretch>
+                      <a:fillRect/>
+                    </a:stretch>
+                  </pic:blipFill>
+                  <pic:spPr>
+                    <a:xfrm>
+                      <a:off x="0" y="0"/>
+                      <a:ext cx="5943600" cy="1586230"/>
+                    </a:xfrm>
+                    <a:prstGeom prst="rect">
+                      <a:avLst/>
+                    </a:prstGeom>
+                  </pic:spPr>
+                </pic:pic>
+              </a:graphicData>
+            </a:graphic>
+          </wp:inline>
+        </w:drawing>
+      </w:r>
+    </w:p>
+    <w:p>
+      <w:pPr>
+        <w:rPr>
+          <w:b/>
+          <w:bCs/>
+          <w:sz w:val="32"/>
+          <w:szCs w:val="32"/>
+        </w:rPr>
+      </w:pPr>
+      <w:r>
+        <w:rPr>
+          <w:b/>
+          <w:bCs/>
+          <w:sz w:val="32"/>
+          <w:szCs w:val="32"/>
+        </w:rPr>
         <w:t>Screenshot of browser:</w:t>
       </w:r>
     </w:p>
@@ -556,7 +563,7 @@
                     <pic:cNvPicPr/>
                   </pic:nvPicPr>
                   <pic:blipFill>
-                    <a:blip r:embed="rId6" cstate="print">
+                    <a:blip r:embed="rId7" cstate="print">
                       <a:extLst>
                         <a:ext uri="{28A0092B-C50C-407E-A947-70E740481C1C}">
                           <a14:useLocalDpi xmlns:a14="http://schemas.microsoft.com/office/drawing/2010/main" val="0"/>
@@ -1025,6 +1032,29 @@
     <w:semiHidden/>
     <w:unhideWhenUsed/>
   </w:style>
+  <w:style w:type="character" w:styleId="Hyperlink">
+    <w:name w:val="Hyperlink"/>
+    <w:basedOn w:val="DefaultParagraphFont"/>
+    <w:uiPriority w:val="99"/>
+    <w:unhideWhenUsed/>
+    <w:rsid w:val="003B0272"/>
+    <w:rPr>
+      <w:color w:val="0563C1" w:themeColor="hyperlink"/>
+      <w:u w:val="single"/>
+    </w:rPr>
+  </w:style>
+  <w:style w:type="character" w:styleId="UnresolvedMention">
+    <w:name w:val="Unresolved Mention"/>
+    <w:basedOn w:val="DefaultParagraphFont"/>
+    <w:uiPriority w:val="99"/>
+    <w:semiHidden/>
+    <w:unhideWhenUsed/>
+    <w:rsid w:val="003B0272"/>
+    <w:rPr>
+      <w:color w:val="605E5C"/>
+      <w:shd w:val="clear" w:color="auto" w:fill="E1DFDD"/>
+    </w:rPr>
+  </w:style>
 </w:styles>
 </file>
 

</xml_diff>